<commit_message>
Continue writing currently added UX & development experience part NOT FINISHED YET
</commit_message>
<xml_diff>
--- a/Documentation/Writing/Draft experiment.docx
+++ b/Documentation/Writing/Draft experiment.docx
@@ -575,12 +575,6 @@
           <w:lang w:val="nl-NL"/>
         </w:rPr>
       </w:pPr>
-      <w:r>
-        <w:rPr>
-          <w:lang w:val="nl-NL"/>
-        </w:rPr>
-        <w:t>Ω</w:t>
-      </w:r>
     </w:p>
     <w:p>
       <w:pPr>
@@ -978,6 +972,7 @@
       </w:pPr>
       <w:r>
         <w:rPr>
+          <w:noProof/>
           <w:lang w:val="nl-NL"/>
         </w:rPr>
         <w:lastRenderedPageBreak/>
@@ -1024,6 +1019,171 @@
           <w:lang w:val="nl-NL"/>
         </w:rPr>
       </w:pPr>
+    </w:p>
+    <w:p>
+      <w:pPr>
+        <w:rPr>
+          <w:lang w:val="nl-NL"/>
+        </w:rPr>
+      </w:pPr>
+      <w:r>
+        <w:rPr>
+          <w:lang w:val="nl-NL"/>
+        </w:rPr>
+        <w:t>Op de afbeelding is te zien dat de MPA opgemaakt is uit 7 HTML-pagina’s.</w:t>
+      </w:r>
+      <w:r>
+        <w:rPr>
+          <w:lang w:val="nl-NL"/>
+        </w:rPr>
+        <w:t xml:space="preserve"> Elk van deze pagina’s heeft een specifiek doel en is nodig om de volledig functionaliteit van de app te bevatten.</w:t>
+      </w:r>
+    </w:p>
+    <w:p>
+      <w:pPr>
+        <w:rPr>
+          <w:b/>
+          <w:bCs/>
+          <w:lang w:val="nl-NL"/>
+        </w:rPr>
+      </w:pPr>
+      <w:r>
+        <w:rPr>
+          <w:b/>
+          <w:bCs/>
+          <w:lang w:val="nl-NL"/>
+        </w:rPr>
+        <w:lastRenderedPageBreak/>
+        <w:t>Het opzetten van de SPA</w:t>
+      </w:r>
+    </w:p>
+    <w:p>
+      <w:pPr>
+        <w:rPr>
+          <w:lang w:val="nl-NL"/>
+        </w:rPr>
+      </w:pPr>
+    </w:p>
+    <w:p>
+      <w:pPr>
+        <w:rPr>
+          <w:lang w:val="nl-NL"/>
+        </w:rPr>
+      </w:pPr>
+      <w:r>
+        <w:rPr>
+          <w:lang w:val="nl-NL"/>
+        </w:rPr>
+        <w:t xml:space="preserve">Net zoals bij de MPA is gekozen om bij de SPA volledig te werken met standaard HTML, Javascript en SCSS. Dit om ervoor te zorgen dat er geen verschillen zouden opduiken tussen bepaalde </w:t>
+      </w:r>
+      <w:proofErr w:type="spellStart"/>
+      <w:r>
+        <w:rPr>
+          <w:lang w:val="nl-NL"/>
+        </w:rPr>
+        <w:t>frameworks</w:t>
+      </w:r>
+      <w:proofErr w:type="spellEnd"/>
+      <w:r>
+        <w:rPr>
+          <w:lang w:val="nl-NL"/>
+        </w:rPr>
+        <w:t>.</w:t>
+      </w:r>
+    </w:p>
+    <w:p>
+      <w:pPr>
+        <w:rPr>
+          <w:lang w:val="nl-NL"/>
+        </w:rPr>
+      </w:pPr>
+    </w:p>
+    <w:p>
+      <w:pPr>
+        <w:rPr>
+          <w:lang w:val="nl-NL"/>
+        </w:rPr>
+      </w:pPr>
+      <w:r>
+        <w:rPr>
+          <w:lang w:val="nl-NL"/>
+        </w:rPr>
+        <w:t>De SPA heeft de volgende structuur:</w:t>
+      </w:r>
+    </w:p>
+    <w:p>
+      <w:pPr>
+        <w:rPr>
+          <w:lang w:val="nl-NL"/>
+        </w:rPr>
+      </w:pPr>
+    </w:p>
+    <w:p>
+      <w:pPr>
+        <w:rPr>
+          <w:lang w:val="nl-NL"/>
+        </w:rPr>
+      </w:pPr>
+      <w:r>
+        <w:rPr>
+          <w:lang w:val="nl-NL"/>
+        </w:rPr>
+        <w:drawing>
+          <wp:inline distT="0" distB="0" distL="0" distR="0" wp14:anchorId="53ED6BE8" wp14:editId="56519000">
+            <wp:extent cx="2667000" cy="5168900"/>
+            <wp:effectExtent l="0" t="0" r="0" b="0"/>
+            <wp:docPr id="2" name="Afbeelding 2" descr="Afbeelding met tekst, zwart, elektronica, schermopname&#10;&#10;Automatisch gegenereerde beschrijving"/>
+            <wp:cNvGraphicFramePr>
+              <a:graphicFrameLocks xmlns:a="http://schemas.openxmlformats.org/drawingml/2006/main" noChangeAspect="1"/>
+            </wp:cNvGraphicFramePr>
+            <a:graphic xmlns:a="http://schemas.openxmlformats.org/drawingml/2006/main">
+              <a:graphicData uri="http://schemas.openxmlformats.org/drawingml/2006/picture">
+                <pic:pic xmlns:pic="http://schemas.openxmlformats.org/drawingml/2006/picture">
+                  <pic:nvPicPr>
+                    <pic:cNvPr id="2" name="Afbeelding 2" descr="Afbeelding met tekst, zwart, elektronica, schermopname&#10;&#10;Automatisch gegenereerde beschrijving"/>
+                    <pic:cNvPicPr/>
+                  </pic:nvPicPr>
+                  <pic:blipFill>
+                    <a:blip r:embed="rId6"/>
+                    <a:stretch>
+                      <a:fillRect/>
+                    </a:stretch>
+                  </pic:blipFill>
+                  <pic:spPr>
+                    <a:xfrm>
+                      <a:off x="0" y="0"/>
+                      <a:ext cx="2667000" cy="5168900"/>
+                    </a:xfrm>
+                    <a:prstGeom prst="rect">
+                      <a:avLst/>
+                    </a:prstGeom>
+                  </pic:spPr>
+                </pic:pic>
+              </a:graphicData>
+            </a:graphic>
+          </wp:inline>
+        </w:drawing>
+      </w:r>
+    </w:p>
+    <w:p>
+      <w:pPr>
+        <w:rPr>
+          <w:lang w:val="nl-NL"/>
+        </w:rPr>
+      </w:pPr>
+    </w:p>
+    <w:p>
+      <w:pPr>
+        <w:rPr>
+          <w:lang w:val="nl-NL"/>
+        </w:rPr>
+      </w:pPr>
+      <w:r>
+        <w:rPr>
+          <w:lang w:val="nl-NL"/>
+        </w:rPr>
+        <w:t>Zoals te zien op de bovenstaande afbeelding is er maar gebruik gemaakt van 1 HTML-pagina.</w:t>
+      </w:r>
     </w:p>
     <w:sectPr>
       <w:pgSz w:w="11906" w:h="16838"/>

</xml_diff>